<commit_message>
Finalized the notebook and the report
</commit_message>
<xml_diff>
--- a/titanic-survival-classifier/proposal.docx
+++ b/titanic-survival-classifier/proposal.docx
@@ -204,7 +204,21 @@
         <w:rPr>
           <w:lang w:val="en-US"/>
         </w:rPr>
-        <w:t xml:space="preserve"> led me to Kaggle and I found the “Titantic: Machine Learning from Disaster” challenge</w:t>
+        <w:t xml:space="preserve"> led me to Kaggle and I found the “</w:t>
+      </w:r>
+      <w:proofErr w:type="spellStart"/>
+      <w:r>
+        <w:rPr>
+          <w:lang w:val="en-US"/>
+        </w:rPr>
+        <w:t>Titantic</w:t>
+      </w:r>
+      <w:proofErr w:type="spellEnd"/>
+      <w:r>
+        <w:rPr>
+          <w:lang w:val="en-US"/>
+        </w:rPr>
+        <w:t>: Machine Learning from Disaster” challenge</w:t>
       </w:r>
       <w:r>
         <w:rPr>
@@ -476,7 +490,21 @@
         <w:rPr>
           <w:lang w:val="en-US"/>
         </w:rPr>
-        <w:t xml:space="preserve">models that are suited for binary classification, such as Support Vector Machines (SVMs) and XGBoost models. </w:t>
+        <w:t xml:space="preserve">models that are suited for binary classification, such as Support Vector Machines (SVMs) and </w:t>
+      </w:r>
+      <w:proofErr w:type="spellStart"/>
+      <w:r>
+        <w:rPr>
+          <w:lang w:val="en-US"/>
+        </w:rPr>
+        <w:t>XGBoost</w:t>
+      </w:r>
+      <w:proofErr w:type="spellEnd"/>
+      <w:r>
+        <w:rPr>
+          <w:lang w:val="en-US"/>
+        </w:rPr>
+        <w:t xml:space="preserve"> models. </w:t>
       </w:r>
       <w:r>
         <w:rPr>
@@ -578,6 +606,7 @@
       </w:pPr>
       <w:r>
         <w:rPr>
+          <w:noProof/>
           <w:lang w:val="en-US"/>
         </w:rPr>
         <w:drawing>
@@ -669,6 +698,7 @@
       </w:r>
       <w:r>
         <w:rPr>
+          <w:noProof/>
           <w:lang w:val="en-US"/>
         </w:rPr>
         <w:drawing>
@@ -722,6 +752,7 @@
       </w:r>
       <w:r>
         <w:rPr>
+          <w:noProof/>
           <w:lang w:val="en-US"/>
         </w:rPr>
         <w:drawing>
@@ -951,8 +982,6 @@
         </w:rPr>
         <w:t xml:space="preserve"> will be built</w:t>
       </w:r>
-      <w:bookmarkStart w:id="0" w:name="_GoBack"/>
-      <w:bookmarkEnd w:id="0"/>
       <w:r>
         <w:rPr>
           <w:lang w:val="en-US"/>
@@ -988,19 +1017,21 @@
         <w:rPr>
           <w:lang w:val="en-US"/>
         </w:rPr>
-        <w:t xml:space="preserve"> This metric can then be used to evaluate many different models that will be build in the next step and </w:t>
-      </w:r>
-      <w:r>
-        <w:rPr>
-          <w:lang w:val="en-US"/>
-        </w:rPr>
-        <w:t>find the most performant one in terms of prediction quality</w:t>
-      </w:r>
-      <w:r>
-        <w:rPr>
-          <w:lang w:val="en-US"/>
-        </w:rPr>
-        <w:t xml:space="preserve">. </w:t>
+        <w:t xml:space="preserve"> This metric can then be used to evaluate many different models that will be </w:t>
+      </w:r>
+      <w:proofErr w:type="spellStart"/>
+      <w:r>
+        <w:rPr>
+          <w:lang w:val="en-US"/>
+        </w:rPr>
+        <w:t>build</w:t>
+      </w:r>
+      <w:proofErr w:type="spellEnd"/>
+      <w:r>
+        <w:rPr>
+          <w:lang w:val="en-US"/>
+        </w:rPr>
+        <w:t xml:space="preserve"> in the next step and find the most performant one in terms of prediction quality. </w:t>
       </w:r>
     </w:p>
     <w:p>
@@ -1025,7 +1056,21 @@
         <w:rPr>
           <w:lang w:val="en-US"/>
         </w:rPr>
-        <w:t xml:space="preserve">relational datasets, it seems that the Support Vector Machine (SVM) or XGBoost algorithms could be promising candidates to solve this problem (e.g. </w:t>
+        <w:t xml:space="preserve">relational datasets, it seems that the Support Vector Machine (SVM) or </w:t>
+      </w:r>
+      <w:proofErr w:type="spellStart"/>
+      <w:r>
+        <w:rPr>
+          <w:lang w:val="en-US"/>
+        </w:rPr>
+        <w:t>XGBoost</w:t>
+      </w:r>
+      <w:proofErr w:type="spellEnd"/>
+      <w:r>
+        <w:rPr>
+          <w:lang w:val="en-US"/>
+        </w:rPr>
+        <w:t xml:space="preserve"> algorithms could be promising candidates to solve this problem (e.g. </w:t>
       </w:r>
       <w:r>
         <w:rPr>
@@ -1086,6 +1131,43 @@
         </w:rPr>
         <w:t>As a result of this workflow I will thus train different models and select the one with the best performance on the validation set. I will also be able to then give an indication for how the model performs in general based on the test set.</w:t>
       </w:r>
+    </w:p>
+    <w:p>
+      <w:pPr>
+        <w:rPr>
+          <w:lang w:val="en-US"/>
+        </w:rPr>
+      </w:pPr>
+    </w:p>
+    <w:p>
+      <w:pPr>
+        <w:rPr>
+          <w:lang w:val="en-US"/>
+        </w:rPr>
+      </w:pPr>
+      <w:r>
+        <w:rPr>
+          <w:lang w:val="en-US"/>
+        </w:rPr>
+        <w:t xml:space="preserve">The proposal review can be found here: </w:t>
+      </w:r>
+      <w:hyperlink r:id="rId13" w:anchor="!/reviews/2273741" w:history="1">
+        <w:r>
+          <w:rPr>
+            <w:rStyle w:val="Hyperlink"/>
+            <w:lang w:val="en-US"/>
+          </w:rPr>
+          <w:t>https://review.udacity.com/#!/reviews/2273741</w:t>
+        </w:r>
+      </w:hyperlink>
+      <w:r>
+        <w:rPr>
+          <w:lang w:val="en-US"/>
+        </w:rPr>
+        <w:t>.</w:t>
+      </w:r>
+      <w:bookmarkStart w:id="0" w:name="_GoBack"/>
+      <w:bookmarkEnd w:id="0"/>
     </w:p>
     <w:sectPr>
       <w:pgSz w:w="11906" w:h="16838"/>
@@ -1270,6 +1352,7 @@
     <w:lsdException w:name="HTML Sample" w:semiHidden="1" w:unhideWhenUsed="1"/>
     <w:lsdException w:name="HTML Typewriter" w:semiHidden="1" w:unhideWhenUsed="1"/>
     <w:lsdException w:name="HTML Variable" w:semiHidden="1" w:unhideWhenUsed="1"/>
+    <w:lsdException w:name="Normal Table" w:semiHidden="1" w:unhideWhenUsed="1"/>
     <w:lsdException w:name="annotation subject" w:semiHidden="1" w:unhideWhenUsed="1"/>
     <w:lsdException w:name="No List" w:semiHidden="1" w:unhideWhenUsed="1"/>
     <w:lsdException w:name="Outline List 1" w:semiHidden="1" w:unhideWhenUsed="1"/>
@@ -1315,9 +1398,11 @@
     <w:lsdException w:name="Table Subtle 1" w:semiHidden="1" w:unhideWhenUsed="1"/>
     <w:lsdException w:name="Table Subtle 2" w:semiHidden="1" w:unhideWhenUsed="1"/>
     <w:lsdException w:name="Table Web 1" w:semiHidden="1" w:unhideWhenUsed="1"/>
+    <w:lsdException w:name="Table Web 2" w:semiHidden="1" w:unhideWhenUsed="1"/>
     <w:lsdException w:name="Table Web 3" w:semiHidden="1" w:unhideWhenUsed="1"/>
     <w:lsdException w:name="Balloon Text" w:semiHidden="1" w:unhideWhenUsed="1"/>
     <w:lsdException w:name="Table Grid" w:uiPriority="39"/>
+    <w:lsdException w:name="Table Theme" w:semiHidden="1" w:unhideWhenUsed="1"/>
     <w:lsdException w:name="Placeholder Text" w:semiHidden="1"/>
     <w:lsdException w:name="No Spacing" w:uiPriority="1" w:qFormat="1"/>
     <w:lsdException w:name="Light Shading" w:uiPriority="60"/>
@@ -1672,6 +1757,18 @@
       <w:shd w:val="clear" w:color="auto" w:fill="E1DFDD"/>
     </w:rPr>
   </w:style>
+  <w:style w:type="character" w:styleId="FollowedHyperlink">
+    <w:name w:val="FollowedHyperlink"/>
+    <w:basedOn w:val="DefaultParagraphFont"/>
+    <w:uiPriority w:val="99"/>
+    <w:semiHidden/>
+    <w:unhideWhenUsed/>
+    <w:rsid w:val="00B80DBA"/>
+    <w:rPr>
+      <w:color w:val="954F72" w:themeColor="followedHyperlink"/>
+      <w:u w:val="single"/>
+    </w:rPr>
+  </w:style>
 </w:styles>
 </file>
 
@@ -1975,7 +2072,7 @@
 </file>
 
 <file path=customXml/itemProps1.xml><?xml version="1.0" encoding="utf-8"?>
-<ds:datastoreItem xmlns:ds="http://schemas.openxmlformats.org/officeDocument/2006/customXml" ds:itemID="{FE661B17-65B0-4482-A272-67658CB73C5A}">
+<ds:datastoreItem xmlns:ds="http://schemas.openxmlformats.org/officeDocument/2006/customXml" ds:itemID="{61CEE28F-FCD1-4461-B5BE-4D93ECFFFB74}">
   <ds:schemaRefs>
     <ds:schemaRef ds:uri="http://schemas.openxmlformats.org/officeDocument/2006/bibliography"/>
   </ds:schemaRefs>

</xml_diff>